<commit_message>
einde 1 en 2 en 3 en 4 geprogrammerd
</commit_message>
<xml_diff>
--- a/week 8/verhaal.docx
+++ b/week 8/verhaal.docx
@@ -136,7 +136,7 @@
         </w:rPr>
         <w:lastRenderedPageBreak/>
         <w:drawing>
-          <wp:anchor distT="0" distB="0" distL="114300" distR="114300" simplePos="0" relativeHeight="251661312" behindDoc="0" locked="0" layoutInCell="1" allowOverlap="1" wp14:anchorId="3FB773B5" wp14:editId="6B03F990">
+          <wp:anchor distT="0" distB="0" distL="114300" distR="114300" simplePos="0" relativeHeight="251661312" behindDoc="0" locked="0" layoutInCell="1" allowOverlap="1" wp14:anchorId="3FB773B5" wp14:editId="6957DE76">
             <wp:simplePos x="0" y="0"/>
             <wp:positionH relativeFrom="page">
               <wp:align>right</wp:align>
@@ -171,7 +171,7 @@
         </w:rPr>
         <w:lastRenderedPageBreak/>
         <w:drawing>
-          <wp:anchor distT="0" distB="0" distL="114300" distR="114300" simplePos="0" relativeHeight="251662336" behindDoc="0" locked="0" layoutInCell="1" allowOverlap="1" wp14:anchorId="549543BF" wp14:editId="44124A69">
+          <wp:anchor distT="0" distB="0" distL="114300" distR="114300" simplePos="0" relativeHeight="251662336" behindDoc="0" locked="0" layoutInCell="1" allowOverlap="1" wp14:anchorId="549543BF" wp14:editId="66DF3B05">
             <wp:simplePos x="0" y="0"/>
             <wp:positionH relativeFrom="page">
               <wp:posOffset>-25510</wp:posOffset>
@@ -9062,7 +9062,7 @@
       <dgm:spPr/>
     </dgm:pt>
     <dgm:pt modelId="{33C9FF61-66FA-469A-81FE-3F6BB79546C7}" type="pres">
-      <dgm:prSet presAssocID="{600E0B8B-1D68-4F0F-96D8-2BAFF1AB9730}" presName="rootText" presStyleLbl="node4" presStyleIdx="3" presStyleCnt="12">
+      <dgm:prSet presAssocID="{600E0B8B-1D68-4F0F-96D8-2BAFF1AB9730}" presName="rootText" presStyleLbl="node4" presStyleIdx="3" presStyleCnt="12" custLinFactNeighborY="880">
         <dgm:presLayoutVars>
           <dgm:chPref val="3"/>
         </dgm:presLayoutVars>
@@ -17476,8 +17476,8 @@
       </dsp:nvSpPr>
       <dsp:spPr>
         <a:xfrm>
-          <a:off x="2980157" y="6285218"/>
-          <a:ext cx="91440" cy="325575"/>
+          <a:off x="2980157" y="6292040"/>
+          <a:ext cx="91440" cy="318753"/>
         </a:xfrm>
         <a:custGeom>
           <a:avLst/>
@@ -17491,7 +17491,7 @@
                 <a:pt x="45720" y="0"/>
               </a:moveTo>
               <a:lnTo>
-                <a:pt x="45720" y="325575"/>
+                <a:pt x="45720" y="318753"/>
               </a:lnTo>
             </a:path>
           </a:pathLst>
@@ -17533,7 +17533,7 @@
       <dsp:spPr>
         <a:xfrm>
           <a:off x="2980157" y="5184464"/>
-          <a:ext cx="91440" cy="325575"/>
+          <a:ext cx="91440" cy="332396"/>
         </a:xfrm>
         <a:custGeom>
           <a:avLst/>
@@ -17547,7 +17547,7 @@
                 <a:pt x="45720" y="0"/>
               </a:moveTo>
               <a:lnTo>
-                <a:pt x="45720" y="325575"/>
+                <a:pt x="45720" y="332396"/>
               </a:lnTo>
             </a:path>
           </a:pathLst>
@@ -18491,7 +18491,7 @@
       </dsp:nvSpPr>
       <dsp:spPr>
         <a:xfrm>
-          <a:off x="2250698" y="5510040"/>
+          <a:off x="2250698" y="5516861"/>
           <a:ext cx="1550357" cy="775178"/>
         </a:xfrm>
         <a:prstGeom prst="rect">
@@ -18558,7 +18558,7 @@
         </a:p>
       </dsp:txBody>
       <dsp:txXfrm>
-        <a:off x="2250698" y="5510040"/>
+        <a:off x="2250698" y="5516861"/>
         <a:ext cx="1550357" cy="775178"/>
       </dsp:txXfrm>
     </dsp:sp>

</xml_diff>